<commit_message>
Poster and more results
</commit_message>
<xml_diff>
--- a/Paper/Abstract.docx
+++ b/Paper/Abstract.docx
@@ -18,8 +18,28 @@
           <w:b/>
           <w:sz w:val="28"/>
         </w:rPr>
-        <w:t>Clustering the Interstellar Medium</w:t>
-      </w:r>
+        <w:t xml:space="preserve">Clustering </w:t>
+      </w:r>
+      <w:del w:id="0" w:author="Pauline Barmby" w:date="2015-12-11T10:37:00Z">
+        <w:r>
+          <w:rPr>
+            <w:rFonts w:ascii="Calibri" w:hAnsi="Calibri"/>
+            <w:b/>
+            <w:sz w:val="28"/>
+          </w:rPr>
+          <w:delText>the Interstellar Medium</w:delText>
+        </w:r>
+      </w:del>
+      <w:ins w:id="1" w:author="Pauline Barmby" w:date="2015-12-11T10:37:00Z">
+        <w:r>
+          <w:rPr>
+            <w:rFonts w:ascii="Calibri" w:hAnsi="Calibri"/>
+            <w:b/>
+            <w:sz w:val="28"/>
+          </w:rPr>
+          <w:t>a Nearby Galaxy</w:t>
+        </w:r>
+      </w:ins>
     </w:p>
     <w:p>
       <w:pPr>
@@ -93,18 +113,90 @@
       <w:pPr>
         <w:pStyle w:val="NoSpacing"/>
         <w:rPr>
+          <w:moveTo w:id="2" w:author="Alex Kiar" w:date="2015-12-15T13:43:00Z"/>
           <w:rFonts w:ascii="Calibri" w:hAnsi="Calibri"/>
           <w:sz w:val="24"/>
           <w:szCs w:val="24"/>
         </w:rPr>
       </w:pPr>
-      <w:r>
-        <w:rPr>
+      <w:moveToRangeStart w:id="3" w:author="Alex Kiar" w:date="2015-12-15T13:43:00Z" w:name="move437950366"/>
+      <w:moveTo w:id="4" w:author="Alex Kiar" w:date="2015-12-15T13:43:00Z">
+        <w:r>
+          <w:rPr>
+            <w:rFonts w:ascii="Calibri" w:hAnsi="Calibri"/>
+            <w:sz w:val="24"/>
+            <w:szCs w:val="24"/>
+          </w:rPr>
+          <w:t>Alexander Kiar</w:t>
+        </w:r>
+      </w:moveTo>
+      <w:ins w:id="5" w:author="Alex Kiar" w:date="2015-12-15T13:44:00Z">
+        <w:r>
+          <w:rPr>
+            <w:rFonts w:ascii="Calibri" w:hAnsi="Calibri"/>
+            <w:sz w:val="24"/>
+            <w:szCs w:val="24"/>
+          </w:rPr>
+          <w:t>* - akiar@uwo.ca</w:t>
+        </w:r>
+      </w:ins>
+    </w:p>
+    <w:moveToRangeEnd w:id="3"/>
+    <w:p>
+      <w:pPr>
+        <w:pStyle w:val="NoSpacing"/>
+        <w:rPr>
+          <w:ins w:id="6" w:author="Alex Kiar" w:date="2015-12-15T13:44:00Z"/>
           <w:rFonts w:ascii="Calibri" w:hAnsi="Calibri"/>
           <w:sz w:val="24"/>
           <w:szCs w:val="24"/>
         </w:rPr>
-        <w:t>Dr. P. Barmby</w:t>
+      </w:pPr>
+      <w:del w:id="7" w:author="Alex Kiar" w:date="2015-12-15T13:44:00Z">
+        <w:r>
+          <w:rPr>
+            <w:rFonts w:ascii="Calibri" w:hAnsi="Calibri"/>
+            <w:sz w:val="24"/>
+            <w:szCs w:val="24"/>
+          </w:rPr>
+          <w:delText xml:space="preserve">Dr. </w:delText>
+        </w:r>
+      </w:del>
+      <w:r>
+        <w:rPr>
+          <w:rFonts w:ascii="Calibri" w:hAnsi="Calibri"/>
+          <w:sz w:val="24"/>
+          <w:szCs w:val="24"/>
+        </w:rPr>
+        <w:t>P</w:t>
+      </w:r>
+      <w:ins w:id="8" w:author="Alex Kiar" w:date="2015-12-15T13:44:00Z">
+        <w:r>
+          <w:rPr>
+            <w:rFonts w:ascii="Calibri" w:hAnsi="Calibri"/>
+            <w:sz w:val="24"/>
+            <w:szCs w:val="24"/>
+          </w:rPr>
+          <w:t>auline</w:t>
+        </w:r>
+      </w:ins>
+      <w:del w:id="9" w:author="Alex Kiar" w:date="2015-12-15T13:44:00Z">
+        <w:r>
+          <w:rPr>
+            <w:rFonts w:ascii="Calibri" w:hAnsi="Calibri"/>
+            <w:sz w:val="24"/>
+            <w:szCs w:val="24"/>
+          </w:rPr>
+          <w:delText>.</w:delText>
+        </w:r>
+      </w:del>
+      <w:r>
+        <w:rPr>
+          <w:rFonts w:ascii="Calibri" w:hAnsi="Calibri"/>
+          <w:sz w:val="24"/>
+          <w:szCs w:val="24"/>
+        </w:rPr>
+        <w:t xml:space="preserve"> Barmby</w:t>
       </w:r>
     </w:p>
     <w:p>
@@ -116,15 +208,40 @@
           <w:szCs w:val="24"/>
         </w:rPr>
       </w:pPr>
-      <w:r>
-        <w:rPr>
+      <w:ins w:id="10" w:author="Alex Kiar" w:date="2015-12-15T13:44:00Z">
+        <w:r>
+          <w:rPr>
+            <w:rFonts w:ascii="Calibri" w:hAnsi="Calibri"/>
+            <w:sz w:val="24"/>
+            <w:szCs w:val="24"/>
+          </w:rPr>
+          <w:t>Department of Physics and Astronomy</w:t>
+        </w:r>
+      </w:ins>
+    </w:p>
+    <w:p>
+      <w:pPr>
+        <w:pStyle w:val="NoSpacing"/>
+        <w:rPr>
+          <w:moveFrom w:id="11" w:author="Alex Kiar" w:date="2015-12-15T13:43:00Z"/>
           <w:rFonts w:ascii="Calibri" w:hAnsi="Calibri"/>
           <w:sz w:val="24"/>
           <w:szCs w:val="24"/>
         </w:rPr>
-        <w:t>Alexander Kiar</w:t>
-      </w:r>
+      </w:pPr>
+      <w:moveFromRangeStart w:id="12" w:author="Alex Kiar" w:date="2015-12-15T13:43:00Z" w:name="move437950366"/>
+      <w:moveFrom w:id="13" w:author="Alex Kiar" w:date="2015-12-15T13:43:00Z">
+        <w:r>
+          <w:rPr>
+            <w:rFonts w:ascii="Calibri" w:hAnsi="Calibri"/>
+            <w:sz w:val="24"/>
+            <w:szCs w:val="24"/>
+          </w:rPr>
+          <w:t>Alexander Kiar</w:t>
+        </w:r>
+      </w:moveFrom>
     </w:p>
+    <w:moveFromRangeEnd w:id="12"/>
     <w:p>
       <w:pPr>
         <w:pStyle w:val="NoSpacing"/>
@@ -160,26 +277,302 @@
           <w:sz w:val="24"/>
         </w:rPr>
       </w:pPr>
-      <w:r>
-        <w:rPr>
-          <w:rFonts w:ascii="Calibri" w:hAnsi="Calibri"/>
-          <w:sz w:val="24"/>
-        </w:rPr>
-        <w:t xml:space="preserve">The purpose of this research is to develop a program capable of analyzing star </w:t>
-      </w:r>
-      <w:r>
-        <w:rPr>
-          <w:rFonts w:ascii="Calibri" w:hAnsi="Calibri"/>
-          <w:sz w:val="24"/>
-        </w:rPr>
-        <w:t xml:space="preserve">emission </w:t>
-      </w:r>
-      <w:r>
-        <w:rPr>
-          <w:rFonts w:ascii="Calibri" w:hAnsi="Calibri"/>
-          <w:sz w:val="24"/>
-        </w:rPr>
-        <w:t xml:space="preserve">data using a variety of clustering methods. Clustering involves a computer grouping data points based on similar characteristics. Two </w:t>
+      <w:ins w:id="14" w:author="Pauline Barmby" w:date="2015-12-11T10:36:00Z">
+        <w:r>
+          <w:rPr>
+            <w:rFonts w:ascii="Calibri" w:hAnsi="Calibri"/>
+            <w:noProof/>
+            <w:sz w:val="24"/>
+            <w:rPrChange w:id="15" w:author="Alex Kiar" w:date="2015-12-13T10:56:00Z">
+              <w:rPr>
+                <w:noProof/>
+              </w:rPr>
+            </w:rPrChange>
+          </w:rPr>
+          <w:t>Space-based astronomical observatories generate vast quantities of data, and efficient means of analyzing those data are needed</w:t>
+        </w:r>
+      </w:ins>
+      <w:ins w:id="16" w:author="Alex Kiar" w:date="2015-12-13T10:56:00Z">
+        <w:r>
+          <w:rPr>
+            <w:rFonts w:ascii="Calibri" w:hAnsi="Calibri"/>
+            <w:noProof/>
+            <w:sz w:val="24"/>
+          </w:rPr>
+          <w:t>.</w:t>
+        </w:r>
+      </w:ins>
+      <w:ins w:id="17" w:author="Pauline Barmby" w:date="2015-12-11T10:36:00Z">
+        <w:del w:id="18" w:author="Alex Kiar" w:date="2015-12-13T10:56:00Z">
+          <w:r>
+            <w:rPr>
+              <w:rFonts w:ascii="Calibri" w:hAnsi="Calibri"/>
+              <w:sz w:val="28"/>
+              <w:rPrChange w:id="19" w:author="Alex Kiar" w:date="2015-12-13T10:56:00Z">
+                <w:rPr>
+                  <w:rFonts w:ascii="Calibri" w:hAnsi="Calibri"/>
+                  <w:sz w:val="24"/>
+                </w:rPr>
+              </w:rPrChange>
+            </w:rPr>
+            <w:delText xml:space="preserve"> </w:delText>
+          </w:r>
+        </w:del>
+      </w:ins>
+      <w:ins w:id="20" w:author="Alex Kiar" w:date="2015-12-13T10:56:00Z">
+        <w:r>
+          <w:rPr>
+            <w:rFonts w:ascii="Calibri" w:hAnsi="Calibri"/>
+            <w:sz w:val="28"/>
+          </w:rPr>
+          <w:t xml:space="preserve"> </w:t>
+        </w:r>
+      </w:ins>
+      <w:commentRangeStart w:id="21"/>
+      <w:r>
+        <w:rPr>
+          <w:rFonts w:ascii="Calibri" w:hAnsi="Calibri"/>
+          <w:sz w:val="24"/>
+        </w:rPr>
+        <w:t>The</w:t>
+      </w:r>
+      <w:commentRangeEnd w:id="21"/>
+      <w:r>
+        <w:rPr>
+          <w:rStyle w:val="CommentReference"/>
+        </w:rPr>
+        <w:commentReference w:id="21"/>
+      </w:r>
+      <w:r>
+        <w:rPr>
+          <w:rFonts w:ascii="Calibri" w:hAnsi="Calibri"/>
+          <w:sz w:val="24"/>
+        </w:rPr>
+        <w:t xml:space="preserve"> purpose of this research is to </w:t>
+      </w:r>
+      <w:del w:id="22" w:author="Pauline Barmby" w:date="2015-12-11T10:29:00Z">
+        <w:r>
+          <w:rPr>
+            <w:rFonts w:ascii="Calibri" w:hAnsi="Calibri"/>
+            <w:sz w:val="24"/>
+          </w:rPr>
+          <w:delText xml:space="preserve">develop a program capable of analyzing star </w:delText>
+        </w:r>
+        <w:r>
+          <w:rPr>
+            <w:rFonts w:ascii="Calibri" w:hAnsi="Calibri"/>
+            <w:sz w:val="24"/>
+          </w:rPr>
+          <w:delText xml:space="preserve">emission </w:delText>
+        </w:r>
+        <w:r>
+          <w:rPr>
+            <w:rFonts w:ascii="Calibri" w:hAnsi="Calibri"/>
+            <w:sz w:val="24"/>
+          </w:rPr>
+          <w:delText>data using a variety of clustering methods</w:delText>
+        </w:r>
+      </w:del>
+      <w:ins w:id="23" w:author="Pauline Barmby" w:date="2015-12-11T10:29:00Z">
+        <w:r>
+          <w:rPr>
+            <w:rFonts w:ascii="Calibri" w:hAnsi="Calibri"/>
+            <w:sz w:val="24"/>
+          </w:rPr>
+          <w:t>apply machine-learning methods to classification of point sources of light emission in nearby galaxies</w:t>
+        </w:r>
+      </w:ins>
+      <w:r>
+        <w:rPr>
+          <w:rFonts w:ascii="Calibri" w:hAnsi="Calibri"/>
+          <w:sz w:val="24"/>
+        </w:rPr>
+        <w:t>.</w:t>
+      </w:r>
+      <w:del w:id="24" w:author="Pauline Barmby" w:date="2015-12-11T10:30:00Z">
+        <w:r>
+          <w:rPr>
+            <w:rFonts w:ascii="Calibri" w:hAnsi="Calibri"/>
+            <w:sz w:val="24"/>
+          </w:rPr>
+          <w:delText xml:space="preserve"> </w:delText>
+        </w:r>
+        <w:commentRangeStart w:id="25"/>
+        <w:r>
+          <w:rPr>
+            <w:rFonts w:ascii="Calibri" w:hAnsi="Calibri"/>
+            <w:sz w:val="24"/>
+          </w:rPr>
+          <w:delText>Clustering involves a computer grouping data points based on similar characteristics</w:delText>
+        </w:r>
+        <w:commentRangeEnd w:id="25"/>
+        <w:r>
+          <w:rPr>
+            <w:rStyle w:val="CommentReference"/>
+          </w:rPr>
+          <w:commentReference w:id="25"/>
+        </w:r>
+      </w:del>
+      <w:del w:id="26" w:author="Alex Kiar" w:date="2015-12-13T10:56:00Z">
+        <w:r>
+          <w:rPr>
+            <w:rFonts w:ascii="Calibri" w:hAnsi="Calibri"/>
+            <w:sz w:val="24"/>
+          </w:rPr>
+          <w:delText>.</w:delText>
+        </w:r>
+      </w:del>
+      <w:r>
+        <w:rPr>
+          <w:rFonts w:ascii="Calibri" w:hAnsi="Calibri"/>
+          <w:sz w:val="24"/>
+        </w:rPr>
+        <w:t xml:space="preserve"> </w:t>
+      </w:r>
+      <w:ins w:id="27" w:author="Alex Kiar" w:date="2015-12-15T13:38:00Z">
+        <w:r>
+          <w:rPr>
+            <w:rFonts w:ascii="Calibri" w:hAnsi="Calibri"/>
+            <w:sz w:val="24"/>
+          </w:rPr>
+          <w:t>An object’s</w:t>
+        </w:r>
+      </w:ins>
+      <w:ins w:id="28" w:author="Alex Kiar" w:date="2015-12-15T13:35:00Z">
+        <w:r>
+          <w:rPr>
+            <w:rFonts w:ascii="Calibri" w:hAnsi="Calibri"/>
+            <w:sz w:val="24"/>
+          </w:rPr>
+          <w:t xml:space="preserve"> light emission </w:t>
+        </w:r>
+      </w:ins>
+      <w:ins w:id="29" w:author="Alex Kiar" w:date="2015-12-15T13:40:00Z">
+        <w:r>
+          <w:rPr>
+            <w:rFonts w:ascii="Calibri" w:hAnsi="Calibri"/>
+            <w:sz w:val="24"/>
+          </w:rPr>
+          <w:t>over different wavelengths i</w:t>
+        </w:r>
+      </w:ins>
+      <w:ins w:id="30" w:author="Alex Kiar" w:date="2015-12-15T13:38:00Z">
+        <w:r>
+          <w:rPr>
+            <w:rFonts w:ascii="Calibri" w:hAnsi="Calibri"/>
+            <w:sz w:val="24"/>
+          </w:rPr>
+          <w:t xml:space="preserve">s the </w:t>
+        </w:r>
+      </w:ins>
+      <w:ins w:id="31" w:author="Alex Kiar" w:date="2015-12-15T13:40:00Z">
+        <w:r>
+          <w:rPr>
+            <w:rFonts w:ascii="Calibri" w:hAnsi="Calibri"/>
+            <w:sz w:val="24"/>
+          </w:rPr>
+          <w:t>key</w:t>
+        </w:r>
+      </w:ins>
+      <w:ins w:id="32" w:author="Alex Kiar" w:date="2015-12-15T13:38:00Z">
+        <w:r>
+          <w:rPr>
+            <w:rFonts w:ascii="Calibri" w:hAnsi="Calibri"/>
+            <w:sz w:val="24"/>
+          </w:rPr>
+          <w:t xml:space="preserve"> data </w:t>
+        </w:r>
+        <w:r>
+          <w:rPr>
+            <w:rFonts w:ascii="Calibri" w:hAnsi="Calibri"/>
+            <w:sz w:val="24"/>
+          </w:rPr>
+          <w:t xml:space="preserve">for </w:t>
+        </w:r>
+      </w:ins>
+      <w:ins w:id="33" w:author="Alex Kiar" w:date="2015-12-15T13:41:00Z">
+        <w:r>
+          <w:rPr>
+            <w:rFonts w:ascii="Calibri" w:hAnsi="Calibri"/>
+            <w:sz w:val="24"/>
+          </w:rPr>
+          <w:t>classification</w:t>
+        </w:r>
+      </w:ins>
+      <w:ins w:id="34" w:author="Alex Kiar" w:date="2015-12-15T13:38:00Z">
+        <w:r>
+          <w:rPr>
+            <w:rFonts w:ascii="Calibri" w:hAnsi="Calibri"/>
+            <w:sz w:val="24"/>
+          </w:rPr>
+          <w:t xml:space="preserve"> as it</w:t>
+        </w:r>
+        <w:r>
+          <w:rPr>
+            <w:rFonts w:ascii="Calibri" w:hAnsi="Calibri"/>
+            <w:sz w:val="24"/>
+          </w:rPr>
+          <w:t xml:space="preserve"> </w:t>
+        </w:r>
+      </w:ins>
+      <w:ins w:id="35" w:author="Alex Kiar" w:date="2015-12-15T13:39:00Z">
+        <w:r>
+          <w:rPr>
+            <w:rFonts w:ascii="Calibri" w:hAnsi="Calibri"/>
+            <w:sz w:val="24"/>
+          </w:rPr>
+          <w:t>indicates</w:t>
+        </w:r>
+      </w:ins>
+      <w:ins w:id="36" w:author="Alex Kiar" w:date="2015-12-15T13:38:00Z">
+        <w:r>
+          <w:rPr>
+            <w:rFonts w:ascii="Calibri" w:hAnsi="Calibri"/>
+            <w:sz w:val="24"/>
+          </w:rPr>
+          <w:t xml:space="preserve"> the composition of the object, </w:t>
+        </w:r>
+        <w:r>
+          <w:rPr>
+            <w:rFonts w:ascii="Calibri" w:hAnsi="Calibri"/>
+            <w:sz w:val="24"/>
+          </w:rPr>
+          <w:t>along with</w:t>
+        </w:r>
+      </w:ins>
+      <w:ins w:id="37" w:author="Alex Kiar" w:date="2015-12-15T13:39:00Z">
+        <w:r>
+          <w:rPr>
+            <w:rFonts w:ascii="Calibri" w:hAnsi="Calibri"/>
+            <w:sz w:val="24"/>
+          </w:rPr>
+          <w:t xml:space="preserve"> its</w:t>
+        </w:r>
+      </w:ins>
+      <w:ins w:id="38" w:author="Alex Kiar" w:date="2015-12-15T13:38:00Z">
+        <w:r>
+          <w:rPr>
+            <w:rFonts w:ascii="Calibri" w:hAnsi="Calibri"/>
+            <w:sz w:val="24"/>
+          </w:rPr>
+          <w:t xml:space="preserve"> other physical attributes.</w:t>
+        </w:r>
+      </w:ins>
+      <w:ins w:id="39" w:author="Alex Kiar" w:date="2015-12-15T13:36:00Z">
+        <w:r>
+          <w:rPr>
+            <w:rFonts w:ascii="Calibri" w:hAnsi="Calibri"/>
+            <w:sz w:val="24"/>
+          </w:rPr>
+          <w:t xml:space="preserve"> </w:t>
+        </w:r>
+      </w:ins>
+      <w:r>
+        <w:rPr>
+          <w:rFonts w:ascii="Calibri" w:hAnsi="Calibri"/>
+          <w:sz w:val="24"/>
+        </w:rPr>
+        <w:t xml:space="preserve">Two </w:t>
       </w:r>
       <w:r>
         <w:rPr>
@@ -193,51 +586,302 @@
           <w:rFonts w:ascii="Calibri" w:hAnsi="Calibri"/>
           <w:sz w:val="24"/>
         </w:rPr>
-        <w:t>methods have been applied to an M83 Galaxy data set developed by the Wide Field Camera 3</w:t>
-      </w:r>
-      <w:r>
-        <w:rPr>
-          <w:rFonts w:ascii="Calibri" w:hAnsi="Calibri"/>
-          <w:sz w:val="24"/>
-        </w:rPr>
-        <w:t xml:space="preserve"> of the Hubble Space Telescope. </w:t>
-      </w:r>
-      <w:r>
-        <w:rPr>
-          <w:rFonts w:ascii="Calibri" w:hAnsi="Calibri"/>
-          <w:sz w:val="24"/>
-        </w:rPr>
-        <w:t xml:space="preserve">The program was designed using the Python language to implement </w:t>
-      </w:r>
-      <w:r>
-        <w:rPr>
-          <w:rFonts w:ascii="Calibri" w:hAnsi="Calibri"/>
-          <w:sz w:val="24"/>
-        </w:rPr>
-        <w:t>M</w:t>
-      </w:r>
-      <w:bookmarkStart w:id="0" w:name="_GoBack"/>
-      <w:bookmarkEnd w:id="0"/>
-      <w:r>
-        <w:rPr>
-          <w:rFonts w:ascii="Calibri" w:hAnsi="Calibri"/>
-          <w:sz w:val="24"/>
-        </w:rPr>
-        <w:t>ean-Shift</w:t>
-      </w:r>
-      <w:r>
-        <w:rPr>
-          <w:rFonts w:ascii="Calibri" w:hAnsi="Calibri"/>
-          <w:sz w:val="24"/>
-        </w:rPr>
-        <w:t>,</w:t>
-      </w:r>
-      <w:r>
-        <w:rPr>
-          <w:rFonts w:ascii="Calibri" w:hAnsi="Calibri"/>
-          <w:sz w:val="24"/>
-        </w:rPr>
-        <w:t xml:space="preserve"> and K-Means </w:t>
+        <w:t>methods have been applied to</w:t>
+      </w:r>
+      <w:ins w:id="40" w:author="Alex Kiar" w:date="2015-12-15T13:41:00Z">
+        <w:r>
+          <w:rPr>
+            <w:rFonts w:ascii="Calibri" w:hAnsi="Calibri"/>
+            <w:sz w:val="24"/>
+          </w:rPr>
+          <w:t xml:space="preserve"> observations</w:t>
+        </w:r>
+      </w:ins>
+      <w:del w:id="41" w:author="Alex Kiar" w:date="2015-12-15T13:41:00Z">
+        <w:r>
+          <w:rPr>
+            <w:rFonts w:ascii="Calibri" w:hAnsi="Calibri"/>
+            <w:sz w:val="24"/>
+          </w:rPr>
+          <w:delText xml:space="preserve"> a</w:delText>
+        </w:r>
+      </w:del>
+      <w:del w:id="42" w:author="Pauline Barmby" w:date="2015-12-11T10:30:00Z">
+        <w:r>
+          <w:rPr>
+            <w:rFonts w:ascii="Calibri" w:hAnsi="Calibri"/>
+            <w:sz w:val="24"/>
+          </w:rPr>
+          <w:delText>n</w:delText>
+        </w:r>
+      </w:del>
+      <w:r>
+        <w:rPr>
+          <w:rFonts w:ascii="Calibri" w:hAnsi="Calibri"/>
+          <w:sz w:val="24"/>
+        </w:rPr>
+        <w:t xml:space="preserve"> </w:t>
+      </w:r>
+      <w:del w:id="43" w:author="Pauline Barmby" w:date="2015-12-11T10:30:00Z">
+        <w:r>
+          <w:rPr>
+            <w:rFonts w:ascii="Calibri" w:hAnsi="Calibri"/>
+            <w:sz w:val="24"/>
+          </w:rPr>
+          <w:delText xml:space="preserve">M83 Galaxy </w:delText>
+        </w:r>
+      </w:del>
+      <w:del w:id="44" w:author="Alex Kiar" w:date="2015-12-15T13:41:00Z">
+        <w:r>
+          <w:rPr>
+            <w:rFonts w:ascii="Calibri" w:hAnsi="Calibri"/>
+            <w:sz w:val="24"/>
+          </w:rPr>
+          <w:delText xml:space="preserve">data set </w:delText>
+        </w:r>
+      </w:del>
+      <w:ins w:id="45" w:author="Pauline Barmby" w:date="2015-12-11T10:30:00Z">
+        <w:r>
+          <w:rPr>
+            <w:rFonts w:ascii="Calibri" w:hAnsi="Calibri"/>
+            <w:sz w:val="24"/>
+          </w:rPr>
+          <w:t xml:space="preserve">of point sources in the M83 galaxy </w:t>
+        </w:r>
+      </w:ins>
+      <w:del w:id="46" w:author="Pauline Barmby" w:date="2015-12-11T10:30:00Z">
+        <w:r>
+          <w:rPr>
+            <w:rFonts w:ascii="Calibri" w:hAnsi="Calibri"/>
+            <w:sz w:val="24"/>
+          </w:rPr>
+          <w:delText xml:space="preserve">developed </w:delText>
+        </w:r>
+      </w:del>
+      <w:ins w:id="47" w:author="Pauline Barmby" w:date="2015-12-11T10:30:00Z">
+        <w:r>
+          <w:rPr>
+            <w:rFonts w:ascii="Calibri" w:hAnsi="Calibri"/>
+            <w:sz w:val="24"/>
+          </w:rPr>
+          <w:t xml:space="preserve">based on data taken with </w:t>
+        </w:r>
+      </w:ins>
+      <w:del w:id="48" w:author="Pauline Barmby" w:date="2015-12-11T10:30:00Z">
+        <w:r>
+          <w:rPr>
+            <w:rFonts w:ascii="Calibri" w:hAnsi="Calibri"/>
+            <w:sz w:val="24"/>
+          </w:rPr>
+          <w:delText>by</w:delText>
+        </w:r>
+      </w:del>
+      <w:del w:id="49" w:author="Alex Kiar" w:date="2015-12-13T10:56:00Z">
+        <w:r>
+          <w:rPr>
+            <w:rFonts w:ascii="Calibri" w:hAnsi="Calibri"/>
+            <w:sz w:val="24"/>
+          </w:rPr>
+          <w:delText xml:space="preserve"> </w:delText>
+        </w:r>
+      </w:del>
+      <w:r>
+        <w:rPr>
+          <w:rFonts w:ascii="Calibri" w:hAnsi="Calibri"/>
+          <w:sz w:val="24"/>
+        </w:rPr>
+        <w:t>the Wide Field Camera 3</w:t>
+      </w:r>
+      <w:r>
+        <w:rPr>
+          <w:rFonts w:ascii="Calibri" w:hAnsi="Calibri"/>
+          <w:sz w:val="24"/>
+        </w:rPr>
+        <w:t xml:space="preserve"> o</w:t>
+      </w:r>
+      <w:ins w:id="50" w:author="Pauline Barmby" w:date="2015-12-11T10:36:00Z">
+        <w:r>
+          <w:rPr>
+            <w:rFonts w:ascii="Calibri" w:hAnsi="Calibri"/>
+            <w:sz w:val="24"/>
+          </w:rPr>
+          <w:t>n</w:t>
+        </w:r>
+      </w:ins>
+      <w:del w:id="51" w:author="Pauline Barmby" w:date="2015-12-11T10:36:00Z">
+        <w:r>
+          <w:rPr>
+            <w:rFonts w:ascii="Calibri" w:hAnsi="Calibri"/>
+            <w:sz w:val="24"/>
+          </w:rPr>
+          <w:delText>f</w:delText>
+        </w:r>
+      </w:del>
+      <w:r>
+        <w:rPr>
+          <w:rFonts w:ascii="Calibri" w:hAnsi="Calibri"/>
+          <w:sz w:val="24"/>
+        </w:rPr>
+        <w:t xml:space="preserve"> the Hubble Space Telescope. </w:t>
+      </w:r>
+      <w:del w:id="52" w:author="Pauline Barmby" w:date="2015-12-11T10:31:00Z">
+        <w:r>
+          <w:rPr>
+            <w:rFonts w:ascii="Calibri" w:hAnsi="Calibri"/>
+            <w:sz w:val="24"/>
+          </w:rPr>
+          <w:delText xml:space="preserve">The </w:delText>
+        </w:r>
+      </w:del>
+      <w:ins w:id="53" w:author="Alex Kiar" w:date="2015-12-13T10:56:00Z">
+        <w:r>
+          <w:rPr>
+            <w:rFonts w:ascii="Calibri" w:hAnsi="Calibri"/>
+            <w:sz w:val="24"/>
+          </w:rPr>
+          <w:t>A</w:t>
+        </w:r>
+      </w:ins>
+      <w:ins w:id="54" w:author="Pauline Barmby" w:date="2015-12-11T10:31:00Z">
+        <w:del w:id="55" w:author="Alex Kiar" w:date="2015-12-13T10:56:00Z">
+          <w:r>
+            <w:rPr>
+              <w:rFonts w:ascii="Calibri" w:hAnsi="Calibri"/>
+              <w:sz w:val="24"/>
+            </w:rPr>
+            <w:delText>a</w:delText>
+          </w:r>
+        </w:del>
+        <w:r>
+          <w:rPr>
+            <w:rFonts w:ascii="Calibri" w:hAnsi="Calibri"/>
+            <w:sz w:val="24"/>
+          </w:rPr>
+          <w:t xml:space="preserve"> </w:t>
+        </w:r>
+      </w:ins>
+      <w:r>
+        <w:rPr>
+          <w:rFonts w:ascii="Calibri" w:hAnsi="Calibri"/>
+          <w:sz w:val="24"/>
+        </w:rPr>
+        <w:t xml:space="preserve">program was designed using the Python language to implement </w:t>
+      </w:r>
+      <w:ins w:id="56" w:author="Pauline Barmby" w:date="2015-12-11T10:31:00Z">
+        <w:r>
+          <w:rPr>
+            <w:rFonts w:ascii="Calibri" w:hAnsi="Calibri"/>
+            <w:sz w:val="24"/>
+          </w:rPr>
+          <w:t>the m</w:t>
+        </w:r>
+      </w:ins>
+      <w:del w:id="57" w:author="Pauline Barmby" w:date="2015-12-11T10:31:00Z">
+        <w:r>
+          <w:rPr>
+            <w:rFonts w:ascii="Calibri" w:hAnsi="Calibri"/>
+            <w:sz w:val="24"/>
+          </w:rPr>
+          <w:delText>M</w:delText>
+        </w:r>
+      </w:del>
+      <w:r>
+        <w:rPr>
+          <w:rFonts w:ascii="Calibri" w:hAnsi="Calibri"/>
+          <w:sz w:val="24"/>
+        </w:rPr>
+        <w:t>ean-</w:t>
+      </w:r>
+      <w:ins w:id="58" w:author="Pauline Barmby" w:date="2015-12-11T10:31:00Z">
+        <w:r>
+          <w:rPr>
+            <w:rFonts w:ascii="Calibri" w:hAnsi="Calibri"/>
+            <w:sz w:val="24"/>
+          </w:rPr>
+          <w:t>s</w:t>
+        </w:r>
+      </w:ins>
+      <w:del w:id="59" w:author="Pauline Barmby" w:date="2015-12-11T10:31:00Z">
+        <w:r>
+          <w:rPr>
+            <w:rFonts w:ascii="Calibri" w:hAnsi="Calibri"/>
+            <w:sz w:val="24"/>
+          </w:rPr>
+          <w:delText>S</w:delText>
+        </w:r>
+      </w:del>
+      <w:r>
+        <w:rPr>
+          <w:rFonts w:ascii="Calibri" w:hAnsi="Calibri"/>
+          <w:sz w:val="24"/>
+        </w:rPr>
+        <w:t>hift</w:t>
+      </w:r>
+      <w:del w:id="60" w:author="Pauline Barmby" w:date="2015-12-11T10:31:00Z">
+        <w:r>
+          <w:rPr>
+            <w:rFonts w:ascii="Calibri" w:hAnsi="Calibri"/>
+            <w:sz w:val="24"/>
+          </w:rPr>
+          <w:delText>,</w:delText>
+        </w:r>
+      </w:del>
+      <w:r>
+        <w:rPr>
+          <w:rFonts w:ascii="Calibri" w:hAnsi="Calibri"/>
+          <w:sz w:val="24"/>
+        </w:rPr>
+        <w:t xml:space="preserve"> and </w:t>
+      </w:r>
+      <w:ins w:id="61" w:author="Pauline Barmby" w:date="2015-12-11T10:31:00Z">
+        <w:r>
+          <w:rPr>
+            <w:rFonts w:ascii="Calibri" w:hAnsi="Calibri"/>
+            <w:sz w:val="24"/>
+          </w:rPr>
+          <w:t>k</w:t>
+        </w:r>
+      </w:ins>
+      <w:del w:id="62" w:author="Pauline Barmby" w:date="2015-12-11T10:31:00Z">
+        <w:r>
+          <w:rPr>
+            <w:rFonts w:ascii="Calibri" w:hAnsi="Calibri"/>
+            <w:sz w:val="24"/>
+          </w:rPr>
+          <w:delText>K</w:delText>
+        </w:r>
+      </w:del>
+      <w:r>
+        <w:rPr>
+          <w:rFonts w:ascii="Calibri" w:hAnsi="Calibri"/>
+          <w:sz w:val="24"/>
+        </w:rPr>
+        <w:t>-</w:t>
+      </w:r>
+      <w:ins w:id="63" w:author="Pauline Barmby" w:date="2015-12-11T10:31:00Z">
+        <w:r>
+          <w:rPr>
+            <w:rFonts w:ascii="Calibri" w:hAnsi="Calibri"/>
+            <w:sz w:val="24"/>
+          </w:rPr>
+          <w:t>m</w:t>
+        </w:r>
+      </w:ins>
+      <w:del w:id="64" w:author="Pauline Barmby" w:date="2015-12-11T10:31:00Z">
+        <w:r>
+          <w:rPr>
+            <w:rFonts w:ascii="Calibri" w:hAnsi="Calibri"/>
+            <w:sz w:val="24"/>
+          </w:rPr>
+          <w:delText>M</w:delText>
+        </w:r>
+      </w:del>
+      <w:r>
+        <w:rPr>
+          <w:rFonts w:ascii="Calibri" w:hAnsi="Calibri"/>
+          <w:sz w:val="24"/>
+        </w:rPr>
+        <w:t xml:space="preserve">eans </w:t>
       </w:r>
       <w:r>
         <w:rPr>
@@ -258,8 +902,44 @@
           <w:rFonts w:ascii="Calibri" w:hAnsi="Calibri"/>
           <w:sz w:val="24"/>
         </w:rPr>
-        <w:t xml:space="preserve"> light over multiple wavelength magnitudes</w:t>
-      </w:r>
+        <w:t xml:space="preserve"> light over multiple wavelength</w:t>
+      </w:r>
+      <w:ins w:id="65" w:author="Alex Kiar" w:date="2015-12-13T10:57:00Z">
+        <w:r>
+          <w:rPr>
+            <w:rFonts w:ascii="Calibri" w:hAnsi="Calibri"/>
+            <w:sz w:val="24"/>
+          </w:rPr>
+          <w:t xml:space="preserve"> </w:t>
+        </w:r>
+      </w:ins>
+      <w:del w:id="66" w:author="Pauline Barmby" w:date="2015-12-11T10:31:00Z">
+        <w:r>
+          <w:rPr>
+            <w:rFonts w:ascii="Calibri" w:hAnsi="Calibri"/>
+            <w:sz w:val="24"/>
+          </w:rPr>
+          <w:delText xml:space="preserve"> </w:delText>
+        </w:r>
+      </w:del>
+      <w:ins w:id="67" w:author="Pauline Barmby" w:date="2015-12-11T10:31:00Z">
+        <w:r>
+          <w:rPr>
+            <w:rFonts w:ascii="Calibri" w:hAnsi="Calibri"/>
+            <w:sz w:val="24"/>
+          </w:rPr>
+          <w:t>bands</w:t>
+        </w:r>
+      </w:ins>
+      <w:del w:id="68" w:author="Pauline Barmby" w:date="2015-12-11T10:31:00Z">
+        <w:r>
+          <w:rPr>
+            <w:rFonts w:ascii="Calibri" w:hAnsi="Calibri"/>
+            <w:sz w:val="24"/>
+          </w:rPr>
+          <w:delText>magnitudes</w:delText>
+        </w:r>
+      </w:del>
       <w:r>
         <w:rPr>
           <w:rFonts w:ascii="Calibri" w:hAnsi="Calibri"/>
@@ -267,55 +947,431 @@
         </w:rPr>
         <w:t xml:space="preserve">. </w:t>
       </w:r>
-      <w:r>
-        <w:rPr>
-          <w:rFonts w:ascii="Calibri" w:hAnsi="Calibri"/>
-          <w:sz w:val="24"/>
-        </w:rPr>
-        <w:t>After the clustering was performed, e</w:t>
-      </w:r>
-      <w:r>
-        <w:rPr>
-          <w:rFonts w:ascii="Calibri" w:hAnsi="Calibri"/>
-          <w:sz w:val="24"/>
-        </w:rPr>
-        <w:t>ach object was catalogued with an identification</w:t>
-      </w:r>
-      <w:r>
-        <w:rPr>
-          <w:rFonts w:ascii="Calibri" w:hAnsi="Calibri"/>
-          <w:sz w:val="24"/>
-        </w:rPr>
-        <w:t xml:space="preserve"> number</w:t>
-      </w:r>
-      <w:r>
-        <w:rPr>
-          <w:rFonts w:ascii="Calibri" w:hAnsi="Calibri"/>
-          <w:sz w:val="24"/>
-        </w:rPr>
-        <w:t xml:space="preserve">, and the strength of the clustering was </w:t>
-      </w:r>
-      <w:r>
-        <w:rPr>
-          <w:rFonts w:ascii="Calibri" w:hAnsi="Calibri"/>
-          <w:sz w:val="24"/>
-        </w:rPr>
-        <w:t>tested using a Silhouette S</w:t>
-      </w:r>
-      <w:r>
-        <w:rPr>
-          <w:rFonts w:ascii="Calibri" w:hAnsi="Calibri"/>
-          <w:sz w:val="24"/>
-        </w:rPr>
-        <w:t xml:space="preserve">core. </w:t>
-      </w:r>
-      <w:r>
-        <w:rPr>
-          <w:rFonts w:ascii="Calibri" w:hAnsi="Calibri"/>
-          <w:sz w:val="24"/>
-        </w:rPr>
-        <w:t>The identification numbers were then compared with various studies to ensure the accuracy of the clustering experiments.</w:t>
-      </w:r>
+      <w:del w:id="69" w:author="Pauline Barmby" w:date="2015-12-11T10:32:00Z">
+        <w:r>
+          <w:rPr>
+            <w:rFonts w:ascii="Calibri" w:hAnsi="Calibri"/>
+            <w:sz w:val="24"/>
+          </w:rPr>
+          <w:delText>After the clustering was performed, e</w:delText>
+        </w:r>
+        <w:r>
+          <w:rPr>
+            <w:rFonts w:ascii="Calibri" w:hAnsi="Calibri"/>
+            <w:sz w:val="24"/>
+          </w:rPr>
+          <w:delText>ach object was catalogued with an identification</w:delText>
+        </w:r>
+        <w:r>
+          <w:rPr>
+            <w:rFonts w:ascii="Calibri" w:hAnsi="Calibri"/>
+            <w:sz w:val="24"/>
+          </w:rPr>
+          <w:delText xml:space="preserve"> number</w:delText>
+        </w:r>
+        <w:r>
+          <w:rPr>
+            <w:rFonts w:ascii="Calibri" w:hAnsi="Calibri"/>
+            <w:sz w:val="24"/>
+          </w:rPr>
+          <w:delText xml:space="preserve">, and </w:delText>
+        </w:r>
+      </w:del>
+      <w:ins w:id="70" w:author="Pauline Barmby" w:date="2015-12-11T10:33:00Z">
+        <w:r>
+          <w:rPr>
+            <w:rFonts w:ascii="Calibri" w:hAnsi="Calibri"/>
+            <w:sz w:val="24"/>
+          </w:rPr>
+          <w:t>To identify which combination of band</w:t>
+        </w:r>
+      </w:ins>
+      <w:ins w:id="71" w:author="Alex Kiar" w:date="2015-12-13T10:57:00Z">
+        <w:r>
+          <w:rPr>
+            <w:rFonts w:ascii="Calibri" w:hAnsi="Calibri"/>
+            <w:sz w:val="24"/>
+          </w:rPr>
+          <w:t>-</w:t>
+        </w:r>
+      </w:ins>
+      <w:ins w:id="72" w:author="Pauline Barmby" w:date="2015-12-11T10:33:00Z">
+        <w:r>
+          <w:rPr>
+            <w:rFonts w:ascii="Calibri" w:hAnsi="Calibri"/>
+            <w:sz w:val="24"/>
+          </w:rPr>
+          <w:t xml:space="preserve">passes was the best at separating different classes of objects, </w:t>
+        </w:r>
+      </w:ins>
+      <w:ins w:id="73" w:author="Alex Kiar" w:date="2015-12-13T10:57:00Z">
+        <w:r>
+          <w:rPr>
+            <w:rFonts w:ascii="Calibri" w:hAnsi="Calibri"/>
+            <w:sz w:val="24"/>
+          </w:rPr>
+          <w:t>t</w:t>
+        </w:r>
+      </w:ins>
+      <w:del w:id="74" w:author="Pauline Barmby" w:date="2015-12-11T10:33:00Z">
+        <w:r>
+          <w:rPr>
+            <w:rFonts w:ascii="Calibri" w:hAnsi="Calibri"/>
+            <w:sz w:val="24"/>
+          </w:rPr>
+          <w:delText>t</w:delText>
+        </w:r>
+      </w:del>
+      <w:r>
+        <w:rPr>
+          <w:rFonts w:ascii="Calibri" w:hAnsi="Calibri"/>
+          <w:sz w:val="24"/>
+        </w:rPr>
+        <w:t xml:space="preserve">he strength of the clustering was </w:t>
+      </w:r>
+      <w:r>
+        <w:rPr>
+          <w:rFonts w:ascii="Calibri" w:hAnsi="Calibri"/>
+          <w:sz w:val="24"/>
+        </w:rPr>
+        <w:t xml:space="preserve">tested using </w:t>
+      </w:r>
+      <w:del w:id="75" w:author="Pauline Barmby" w:date="2015-12-11T10:32:00Z">
+        <w:r>
+          <w:rPr>
+            <w:rFonts w:ascii="Calibri" w:hAnsi="Calibri"/>
+            <w:sz w:val="24"/>
+          </w:rPr>
+          <w:delText xml:space="preserve">a </w:delText>
+        </w:r>
+      </w:del>
+      <w:ins w:id="76" w:author="Pauline Barmby" w:date="2015-12-11T10:32:00Z">
+        <w:r>
+          <w:rPr>
+            <w:rFonts w:ascii="Calibri" w:hAnsi="Calibri"/>
+            <w:sz w:val="24"/>
+          </w:rPr>
+          <w:t xml:space="preserve">the </w:t>
+        </w:r>
+      </w:ins>
+      <w:del w:id="77" w:author="Pauline Barmby" w:date="2015-12-11T10:32:00Z">
+        <w:r>
+          <w:rPr>
+            <w:rFonts w:ascii="Calibri" w:hAnsi="Calibri"/>
+            <w:sz w:val="24"/>
+            <w:rPrChange w:id="78" w:author="Alex Kiar" w:date="2015-12-15T17:49:00Z">
+              <w:rPr>
+                <w:rFonts w:ascii="Calibri" w:hAnsi="Calibri"/>
+                <w:sz w:val="24"/>
+              </w:rPr>
+            </w:rPrChange>
+          </w:rPr>
+          <w:delText xml:space="preserve">Silhouette </w:delText>
+        </w:r>
+      </w:del>
+      <w:ins w:id="79" w:author="Pauline Barmby" w:date="2015-12-11T10:32:00Z">
+        <w:r>
+          <w:rPr>
+            <w:rFonts w:ascii="Calibri" w:hAnsi="Calibri"/>
+            <w:sz w:val="24"/>
+            <w:rPrChange w:id="80" w:author="Alex Kiar" w:date="2015-12-15T17:49:00Z">
+              <w:rPr>
+                <w:rFonts w:ascii="Calibri" w:hAnsi="Calibri"/>
+                <w:sz w:val="24"/>
+              </w:rPr>
+            </w:rPrChange>
+          </w:rPr>
+          <w:t>silhouett</w:t>
+        </w:r>
+        <w:bookmarkStart w:id="81" w:name="_GoBack"/>
+        <w:bookmarkEnd w:id="81"/>
+        <w:r>
+          <w:rPr>
+            <w:rFonts w:ascii="Calibri" w:hAnsi="Calibri"/>
+            <w:sz w:val="24"/>
+            <w:rPrChange w:id="82" w:author="Alex Kiar" w:date="2015-12-15T17:49:00Z">
+              <w:rPr>
+                <w:rFonts w:ascii="Calibri" w:hAnsi="Calibri"/>
+                <w:sz w:val="24"/>
+              </w:rPr>
+            </w:rPrChange>
+          </w:rPr>
+          <w:t>e s</w:t>
+        </w:r>
+      </w:ins>
+      <w:del w:id="83" w:author="Pauline Barmby" w:date="2015-12-11T10:32:00Z">
+        <w:r>
+          <w:rPr>
+            <w:rFonts w:ascii="Calibri" w:hAnsi="Calibri"/>
+            <w:sz w:val="24"/>
+            <w:rPrChange w:id="84" w:author="Alex Kiar" w:date="2015-12-15T17:49:00Z">
+              <w:rPr>
+                <w:rFonts w:ascii="Calibri" w:hAnsi="Calibri"/>
+                <w:sz w:val="24"/>
+              </w:rPr>
+            </w:rPrChange>
+          </w:rPr>
+          <w:delText>S</w:delText>
+        </w:r>
+      </w:del>
+      <w:r>
+        <w:rPr>
+          <w:rFonts w:ascii="Calibri" w:hAnsi="Calibri"/>
+          <w:sz w:val="24"/>
+          <w:rPrChange w:id="85" w:author="Alex Kiar" w:date="2015-12-15T17:49:00Z">
+            <w:rPr>
+              <w:rFonts w:ascii="Calibri" w:hAnsi="Calibri"/>
+              <w:sz w:val="24"/>
+            </w:rPr>
+          </w:rPrChange>
+        </w:rPr>
+        <w:t>core</w:t>
+      </w:r>
+      <w:ins w:id="86" w:author="Alex Kiar" w:date="2015-12-15T17:47:00Z">
+        <w:r>
+          <w:rPr>
+            <w:rFonts w:ascii="Calibri" w:hAnsi="Calibri"/>
+            <w:sz w:val="24"/>
+            <w:rPrChange w:id="87" w:author="Alex Kiar" w:date="2015-12-15T17:49:00Z">
+              <w:rPr>
+                <w:rFonts w:ascii="Calibri" w:hAnsi="Calibri"/>
+                <w:sz w:val="24"/>
+              </w:rPr>
+            </w:rPrChange>
+          </w:rPr>
+          <w:t xml:space="preserve">. </w:t>
+        </w:r>
+        <w:r>
+          <w:rPr>
+            <w:rFonts w:ascii="Calibri" w:hAnsi="Calibri"/>
+            <w:sz w:val="24"/>
+          </w:rPr>
+          <w:t xml:space="preserve">This metric measures an objects distance from </w:t>
+        </w:r>
+      </w:ins>
+      <w:ins w:id="88" w:author="Alex Kiar" w:date="2015-12-15T17:49:00Z">
+        <w:r>
+          <w:rPr>
+            <w:rFonts w:ascii="Calibri" w:hAnsi="Calibri"/>
+            <w:sz w:val="24"/>
+          </w:rPr>
+          <w:t>a</w:t>
+        </w:r>
+      </w:ins>
+      <w:ins w:id="89" w:author="Alex Kiar" w:date="2015-12-15T17:48:00Z">
+        <w:r>
+          <w:rPr>
+            <w:rFonts w:ascii="Calibri" w:hAnsi="Calibri"/>
+            <w:sz w:val="24"/>
+          </w:rPr>
+          <w:t xml:space="preserve"> cluster</w:t>
+        </w:r>
+      </w:ins>
+      <w:ins w:id="90" w:author="Alex Kiar" w:date="2015-12-15T17:49:00Z">
+        <w:r>
+          <w:rPr>
+            <w:rFonts w:ascii="Calibri" w:hAnsi="Calibri"/>
+            <w:sz w:val="24"/>
+          </w:rPr>
+          <w:t xml:space="preserve"> outside the computer originally assigned it to</w:t>
+        </w:r>
+      </w:ins>
+      <w:ins w:id="91" w:author="Alex Kiar" w:date="2015-12-15T17:48:00Z">
+        <w:r>
+          <w:rPr>
+            <w:rFonts w:ascii="Calibri" w:hAnsi="Calibri"/>
+            <w:sz w:val="24"/>
+          </w:rPr>
+          <w:t xml:space="preserve">. </w:t>
+        </w:r>
+      </w:ins>
+      <w:del w:id="92" w:author="Alex Kiar" w:date="2015-12-15T17:47:00Z">
+        <w:r>
+          <w:rPr>
+            <w:rFonts w:ascii="Calibri" w:hAnsi="Calibri"/>
+            <w:sz w:val="24"/>
+          </w:rPr>
+          <w:delText xml:space="preserve">. </w:delText>
+        </w:r>
+      </w:del>
+      <w:ins w:id="93" w:author="Pauline Barmby" w:date="2015-12-11T10:33:00Z">
+        <w:del w:id="94" w:author="Alex Kiar" w:date="2015-12-13T10:57:00Z">
+          <w:r>
+            <w:rPr>
+              <w:rFonts w:ascii="Calibri" w:hAnsi="Calibri"/>
+              <w:sz w:val="24"/>
+            </w:rPr>
+            <w:delText xml:space="preserve"> </w:delText>
+          </w:r>
+        </w:del>
+        <w:r>
+          <w:rPr>
+            <w:rFonts w:ascii="Calibri" w:hAnsi="Calibri"/>
+            <w:sz w:val="24"/>
+          </w:rPr>
+          <w:t xml:space="preserve">The clustering results were also compared with the results of independent </w:t>
+        </w:r>
+        <w:del w:id="95" w:author="Alex Kiar" w:date="2015-12-15T13:31:00Z">
+          <w:r>
+            <w:rPr>
+              <w:rFonts w:ascii="Calibri" w:hAnsi="Calibri"/>
+              <w:sz w:val="24"/>
+            </w:rPr>
+            <w:delText>objec</w:delText>
+          </w:r>
+        </w:del>
+        <w:del w:id="96" w:author="Alex Kiar" w:date="2015-12-13T10:57:00Z">
+          <w:r>
+            <w:rPr>
+              <w:rFonts w:ascii="Calibri" w:hAnsi="Calibri"/>
+              <w:sz w:val="24"/>
+            </w:rPr>
+            <w:delText>t</w:delText>
+          </w:r>
+        </w:del>
+      </w:ins>
+      <w:ins w:id="97" w:author="Alex Kiar" w:date="2015-12-15T13:31:00Z">
+        <w:r>
+          <w:rPr>
+            <w:rFonts w:ascii="Calibri" w:hAnsi="Calibri"/>
+            <w:sz w:val="24"/>
+          </w:rPr>
+          <w:t>classification</w:t>
+        </w:r>
+      </w:ins>
+      <w:ins w:id="98" w:author="Pauline Barmby" w:date="2015-12-11T10:33:00Z">
+        <w:del w:id="99" w:author="Alex Kiar" w:date="2015-12-15T13:42:00Z">
+          <w:r>
+            <w:rPr>
+              <w:rFonts w:ascii="Calibri" w:hAnsi="Calibri"/>
+              <w:sz w:val="24"/>
+            </w:rPr>
+            <w:delText xml:space="preserve"> to test</w:delText>
+          </w:r>
+        </w:del>
+      </w:ins>
+      <w:del w:id="100" w:author="Pauline Barmby" w:date="2015-12-11T10:33:00Z">
+        <w:r>
+          <w:rPr>
+            <w:rFonts w:ascii="Calibri" w:hAnsi="Calibri"/>
+            <w:sz w:val="24"/>
+          </w:rPr>
+          <w:delText>The identification numbers were then compared with various studies to ensure</w:delText>
+        </w:r>
+      </w:del>
+      <w:del w:id="101" w:author="Alex Kiar" w:date="2015-12-15T13:42:00Z">
+        <w:r>
+          <w:rPr>
+            <w:rFonts w:ascii="Calibri" w:hAnsi="Calibri"/>
+            <w:sz w:val="24"/>
+          </w:rPr>
+          <w:delText xml:space="preserve"> the accuracy of the clustering experiments</w:delText>
+        </w:r>
+      </w:del>
+      <w:r>
+        <w:rPr>
+          <w:rFonts w:ascii="Calibri" w:hAnsi="Calibri"/>
+          <w:sz w:val="24"/>
+        </w:rPr>
+        <w:t>.</w:t>
+      </w:r>
+      <w:del w:id="102" w:author="Pauline Barmby" w:date="2015-12-11T10:34:00Z">
+        <w:r>
+          <w:rPr>
+            <w:rFonts w:ascii="Calibri" w:hAnsi="Calibri"/>
+            <w:sz w:val="24"/>
+          </w:rPr>
+          <w:delText xml:space="preserve"> </w:delText>
+        </w:r>
+        <w:commentRangeStart w:id="103"/>
+        <w:r>
+          <w:rPr>
+            <w:rFonts w:ascii="Calibri" w:hAnsi="Calibri"/>
+            <w:sz w:val="24"/>
+          </w:rPr>
+          <w:delText xml:space="preserve">The program was designed to </w:delText>
+        </w:r>
+        <w:r>
+          <w:rPr>
+            <w:rFonts w:ascii="Calibri" w:hAnsi="Calibri"/>
+            <w:sz w:val="24"/>
+          </w:rPr>
+          <w:delText>allow users to run multiple experiments over any data file</w:delText>
+        </w:r>
+      </w:del>
+      <w:ins w:id="104" w:author="Alex Kiar" w:date="2015-12-13T10:57:00Z">
+        <w:r>
+          <w:rPr>
+            <w:rFonts w:ascii="Calibri" w:hAnsi="Calibri"/>
+            <w:sz w:val="24"/>
+          </w:rPr>
+          <w:t xml:space="preserve"> T</w:t>
+        </w:r>
+      </w:ins>
+      <w:del w:id="105" w:author="Alex Kiar" w:date="2015-12-13T10:57:00Z">
+        <w:r>
+          <w:rPr>
+            <w:rFonts w:ascii="Calibri" w:hAnsi="Calibri"/>
+            <w:sz w:val="24"/>
+          </w:rPr>
+          <w:delText>.</w:delText>
+        </w:r>
+        <w:commentRangeEnd w:id="103"/>
+        <w:r>
+          <w:rPr>
+            <w:rStyle w:val="CommentReference"/>
+          </w:rPr>
+          <w:commentReference w:id="103"/>
+        </w:r>
+        <w:r>
+          <w:rPr>
+            <w:rFonts w:ascii="Calibri" w:hAnsi="Calibri"/>
+            <w:sz w:val="24"/>
+          </w:rPr>
+          <w:delText xml:space="preserve"> </w:delText>
+        </w:r>
+        <w:r>
+          <w:rPr>
+            <w:rFonts w:ascii="Calibri" w:hAnsi="Calibri"/>
+            <w:sz w:val="24"/>
+          </w:rPr>
+          <w:delText>This program</w:delText>
+        </w:r>
+      </w:del>
+      <w:ins w:id="106" w:author="Pauline Barmby" w:date="2015-12-11T10:35:00Z">
+        <w:del w:id="107" w:author="Alex Kiar" w:date="2015-12-13T10:57:00Z">
+          <w:r>
+            <w:rPr>
+              <w:rFonts w:ascii="Calibri" w:hAnsi="Calibri"/>
+              <w:sz w:val="24"/>
+            </w:rPr>
+            <w:delText>T</w:delText>
+          </w:r>
+        </w:del>
+        <w:r>
+          <w:rPr>
+            <w:rFonts w:ascii="Calibri" w:hAnsi="Calibri"/>
+            <w:sz w:val="24"/>
+          </w:rPr>
+          <w:t>he results of this work</w:t>
+        </w:r>
+      </w:ins>
+      <w:r>
+        <w:rPr>
+          <w:rFonts w:ascii="Calibri" w:hAnsi="Calibri"/>
+          <w:sz w:val="24"/>
+        </w:rPr>
+        <w:t xml:space="preserve"> will allow astronomers to</w:t>
+      </w:r>
+      <w:ins w:id="108" w:author="Pauline Barmby" w:date="2015-12-11T10:35:00Z">
+        <w:r>
+          <w:rPr>
+            <w:rFonts w:ascii="Calibri" w:hAnsi="Calibri"/>
+            <w:sz w:val="24"/>
+          </w:rPr>
+          <w:t xml:space="preserve"> plan observations that can be used to</w:t>
+        </w:r>
+      </w:ins>
       <w:r>
         <w:rPr>
           <w:rFonts w:ascii="Calibri" w:hAnsi="Calibri"/>
@@ -323,40 +1379,105 @@
         </w:rPr>
         <w:t xml:space="preserve"> </w:t>
       </w:r>
-      <w:r>
-        <w:rPr>
-          <w:rFonts w:ascii="Calibri" w:hAnsi="Calibri"/>
-          <w:sz w:val="24"/>
-        </w:rPr>
-        <w:t xml:space="preserve">The program was designed to </w:t>
-      </w:r>
-      <w:r>
-        <w:rPr>
-          <w:rFonts w:ascii="Calibri" w:hAnsi="Calibri"/>
-          <w:sz w:val="24"/>
-        </w:rPr>
-        <w:t xml:space="preserve">allow users to run multiple experiments over any data file. </w:t>
-      </w:r>
-      <w:r>
-        <w:rPr>
-          <w:rFonts w:ascii="Calibri" w:hAnsi="Calibri"/>
-          <w:sz w:val="24"/>
-        </w:rPr>
-        <w:t xml:space="preserve">This program will allow astronomers to identify objects that emit similar combinations of </w:t>
-      </w:r>
-      <w:r>
-        <w:rPr>
-          <w:rFonts w:ascii="Calibri" w:hAnsi="Calibri"/>
-          <w:sz w:val="24"/>
-        </w:rPr>
-        <w:t>light</w:t>
-      </w:r>
-      <w:r>
-        <w:rPr>
-          <w:rFonts w:ascii="Calibri" w:hAnsi="Calibri"/>
-          <w:sz w:val="24"/>
-        </w:rPr>
-        <w:t xml:space="preserve">, leading to a stronger understanding of how star clusters form and evolve. </w:t>
+      <w:ins w:id="109" w:author="Pauline Barmby" w:date="2015-12-11T10:34:00Z">
+        <w:r>
+          <w:rPr>
+            <w:rFonts w:ascii="Calibri" w:hAnsi="Calibri"/>
+            <w:sz w:val="24"/>
+          </w:rPr>
+          <w:t xml:space="preserve">automatically </w:t>
+        </w:r>
+      </w:ins>
+      <w:del w:id="110" w:author="Pauline Barmby" w:date="2015-12-11T10:35:00Z">
+        <w:r>
+          <w:rPr>
+            <w:rFonts w:ascii="Calibri" w:hAnsi="Calibri"/>
+            <w:sz w:val="24"/>
+          </w:rPr>
+          <w:delText xml:space="preserve">identify </w:delText>
+        </w:r>
+      </w:del>
+      <w:ins w:id="111" w:author="Pauline Barmby" w:date="2015-12-11T10:35:00Z">
+        <w:r>
+          <w:rPr>
+            <w:rFonts w:ascii="Calibri" w:hAnsi="Calibri"/>
+            <w:sz w:val="24"/>
+          </w:rPr>
+          <w:t xml:space="preserve">classify </w:t>
+        </w:r>
+      </w:ins>
+      <w:r>
+        <w:rPr>
+          <w:rFonts w:ascii="Calibri" w:hAnsi="Calibri"/>
+          <w:sz w:val="24"/>
+        </w:rPr>
+        <w:t>objects</w:t>
+      </w:r>
+      <w:ins w:id="112" w:author="Alex Kiar" w:date="2015-12-13T10:58:00Z">
+        <w:r>
+          <w:rPr>
+            <w:rFonts w:ascii="Calibri" w:hAnsi="Calibri"/>
+            <w:sz w:val="24"/>
+          </w:rPr>
+          <w:t xml:space="preserve"> </w:t>
+        </w:r>
+      </w:ins>
+      <w:del w:id="113" w:author="Pauline Barmby" w:date="2015-12-11T10:35:00Z">
+        <w:r>
+          <w:rPr>
+            <w:rFonts w:ascii="Calibri" w:hAnsi="Calibri"/>
+            <w:sz w:val="24"/>
+          </w:rPr>
+          <w:delText xml:space="preserve"> </w:delText>
+        </w:r>
+      </w:del>
+      <w:ins w:id="114" w:author="Pauline Barmby" w:date="2015-12-11T10:35:00Z">
+        <w:r>
+          <w:rPr>
+            <w:rFonts w:ascii="Calibri" w:hAnsi="Calibri"/>
+            <w:sz w:val="24"/>
+          </w:rPr>
+          <w:t>in nearby galaxies</w:t>
+        </w:r>
+      </w:ins>
+      <w:del w:id="115" w:author="Pauline Barmby" w:date="2015-12-11T10:35:00Z">
+        <w:r>
+          <w:rPr>
+            <w:rFonts w:ascii="Calibri" w:hAnsi="Calibri"/>
+            <w:sz w:val="24"/>
+          </w:rPr>
+          <w:delText xml:space="preserve">that emit similar combinations of </w:delText>
+        </w:r>
+        <w:r>
+          <w:rPr>
+            <w:rFonts w:ascii="Calibri" w:hAnsi="Calibri"/>
+            <w:sz w:val="24"/>
+          </w:rPr>
+          <w:delText>light</w:delText>
+        </w:r>
+      </w:del>
+      <w:r>
+        <w:rPr>
+          <w:rFonts w:ascii="Calibri" w:hAnsi="Calibri"/>
+          <w:sz w:val="24"/>
+        </w:rPr>
+        <w:t>, leading to a stronger understanding of how star</w:t>
+      </w:r>
+      <w:ins w:id="116" w:author="Pauline Barmby" w:date="2015-12-11T10:34:00Z">
+        <w:r>
+          <w:rPr>
+            <w:rFonts w:ascii="Calibri" w:hAnsi="Calibri"/>
+            <w:sz w:val="24"/>
+          </w:rPr>
+          <w:t>s and star</w:t>
+        </w:r>
+      </w:ins>
+      <w:r>
+        <w:rPr>
+          <w:rFonts w:ascii="Calibri" w:hAnsi="Calibri"/>
+          <w:sz w:val="24"/>
+        </w:rPr>
+        <w:t xml:space="preserve"> clusters form and evolve. </w:t>
       </w:r>
     </w:p>
     <w:p>
@@ -375,6 +1496,87 @@
     </w:sectPr>
   </w:body>
 </w:document>
+</file>
+
+<file path=word/comments.xml><?xml version="1.0" encoding="utf-8"?>
+<w:comments xmlns:wpc="http://schemas.microsoft.com/office/word/2010/wordprocessingCanvas" xmlns:mc="http://schemas.openxmlformats.org/markup-compatibility/2006" xmlns:o="urn:schemas-microsoft-com:office:office" xmlns:r="http://schemas.openxmlformats.org/officeDocument/2006/relationships" xmlns:m="http://schemas.openxmlformats.org/officeDocument/2006/math" xmlns:v="urn:schemas-microsoft-com:vml" xmlns:wp14="http://schemas.microsoft.com/office/word/2010/wordprocessingDrawing" xmlns:wp="http://schemas.openxmlformats.org/drawingml/2006/wordprocessingDrawing" xmlns:w10="urn:schemas-microsoft-com:office:word" xmlns:w="http://schemas.openxmlformats.org/wordprocessingml/2006/main" xmlns:w14="http://schemas.microsoft.com/office/word/2010/wordml" xmlns:w15="http://schemas.microsoft.com/office/word/2012/wordml" xmlns:wpg="http://schemas.microsoft.com/office/word/2010/wordprocessingGroup" xmlns:wpi="http://schemas.microsoft.com/office/word/2010/wordprocessingInk" xmlns:wne="http://schemas.microsoft.com/office/word/2006/wordml" xmlns:wps="http://schemas.microsoft.com/office/word/2010/wordprocessingShape" mc:Ignorable="w14 w15 wp14">
+  <w:comment w:id="21" w:author="Pauline Barmby" w:date="2015-12-11T10:27:00Z" w:initials="PB">
+    <w:p>
+      <w:pPr>
+        <w:pStyle w:val="CommentText"/>
+      </w:pPr>
+      <w:r>
+        <w:rPr>
+          <w:rStyle w:val="CommentReference"/>
+        </w:rPr>
+        <w:annotationRef/>
+      </w:r>
+      <w:r>
+        <w:rPr>
+          <w:noProof/>
+        </w:rPr>
+        <w:t>Generally you want to start with a statement about the big picture of the problem you are trying to address.</w:t>
+      </w:r>
+    </w:p>
+  </w:comment>
+  <w:comment w:id="25" w:author="Pauline Barmby" w:date="2015-12-11T10:30:00Z" w:initials="PB">
+    <w:p>
+      <w:pPr>
+        <w:pStyle w:val="CommentText"/>
+      </w:pPr>
+      <w:r>
+        <w:rPr>
+          <w:rStyle w:val="CommentReference"/>
+        </w:rPr>
+        <w:annotationRef/>
+      </w:r>
+      <w:r>
+        <w:rPr>
+          <w:noProof/>
+        </w:rPr>
+        <w:t>I think this sentence can be skipped.</w:t>
+      </w:r>
+    </w:p>
+  </w:comment>
+  <w:comment w:id="103" w:author="Pauline Barmby" w:date="2015-12-11T10:33:00Z" w:initials="PB">
+    <w:p>
+      <w:pPr>
+        <w:pStyle w:val="CommentText"/>
+      </w:pPr>
+      <w:r>
+        <w:rPr>
+          <w:rStyle w:val="CommentReference"/>
+        </w:rPr>
+        <w:annotationRef/>
+      </w:r>
+      <w:r>
+        <w:rPr>
+          <w:noProof/>
+        </w:rPr>
+        <w:t>Don't think we need this detail.</w:t>
+      </w:r>
+    </w:p>
+  </w:comment>
+</w:comments>
+</file>
+
+<file path=word/commentsExtended.xml><?xml version="1.0" encoding="utf-8"?>
+<w15:commentsEx xmlns:wpc="http://schemas.microsoft.com/office/word/2010/wordprocessingCanvas" xmlns:mc="http://schemas.openxmlformats.org/markup-compatibility/2006" xmlns:o="urn:schemas-microsoft-com:office:office" xmlns:r="http://schemas.openxmlformats.org/officeDocument/2006/relationships" xmlns:m="http://schemas.openxmlformats.org/officeDocument/2006/math" xmlns:v="urn:schemas-microsoft-com:vml" xmlns:wp14="http://schemas.microsoft.com/office/word/2010/wordprocessingDrawing" xmlns:wp="http://schemas.openxmlformats.org/drawingml/2006/wordprocessingDrawing" xmlns:w10="urn:schemas-microsoft-com:office:word" xmlns:w="http://schemas.openxmlformats.org/wordprocessingml/2006/main" xmlns:w14="http://schemas.microsoft.com/office/word/2010/wordml" xmlns:w15="http://schemas.microsoft.com/office/word/2012/wordml" xmlns:wpg="http://schemas.microsoft.com/office/word/2010/wordprocessingGroup" xmlns:wpi="http://schemas.microsoft.com/office/word/2010/wordprocessingInk" xmlns:wne="http://schemas.microsoft.com/office/word/2006/wordml" xmlns:wps="http://schemas.microsoft.com/office/word/2010/wordprocessingShape" mc:Ignorable="w14 w15 wp14">
+  <w15:commentEx w15:paraId="494BD881" w15:done="0"/>
+  <w15:commentEx w15:paraId="7DBD983D" w15:done="0"/>
+  <w15:commentEx w15:paraId="6D865205" w15:done="0"/>
+</w15:commentsEx>
+</file>
+
+<file path=word/people.xml><?xml version="1.0" encoding="utf-8"?>
+<w15:people xmlns:wpc="http://schemas.microsoft.com/office/word/2010/wordprocessingCanvas" xmlns:mc="http://schemas.openxmlformats.org/markup-compatibility/2006" xmlns:o="urn:schemas-microsoft-com:office:office" xmlns:r="http://schemas.openxmlformats.org/officeDocument/2006/relationships" xmlns:m="http://schemas.openxmlformats.org/officeDocument/2006/math" xmlns:v="urn:schemas-microsoft-com:vml" xmlns:wp14="http://schemas.microsoft.com/office/word/2010/wordprocessingDrawing" xmlns:wp="http://schemas.openxmlformats.org/drawingml/2006/wordprocessingDrawing" xmlns:w10="urn:schemas-microsoft-com:office:word" xmlns:w="http://schemas.openxmlformats.org/wordprocessingml/2006/main" xmlns:w14="http://schemas.microsoft.com/office/word/2010/wordml" xmlns:w15="http://schemas.microsoft.com/office/word/2012/wordml" xmlns:wpg="http://schemas.microsoft.com/office/word/2010/wordprocessingGroup" xmlns:wpi="http://schemas.microsoft.com/office/word/2010/wordprocessingInk" xmlns:wne="http://schemas.microsoft.com/office/word/2006/wordml" xmlns:wps="http://schemas.microsoft.com/office/word/2010/wordprocessingShape" mc:Ignorable="w14 w15 wp14">
+  <w15:person w15:author="Pauline Barmby">
+    <w15:presenceInfo w15:providerId="AD" w15:userId="S-1-5-21-1659004503-920026266-1343024091-190672"/>
+  </w15:person>
+  <w15:person w15:author="Alex Kiar">
+    <w15:presenceInfo w15:providerId="Windows Live" w15:userId="045605c760aa62a3"/>
+  </w15:person>
+</w15:people>
 </file>
 
 <file path=word/styles.xml><?xml version="1.0" encoding="utf-8"?>
@@ -842,6 +2044,114 @@
       <w:spacing w:after="0" w:line="240" w:lineRule="auto"/>
     </w:pPr>
   </w:style>
+  <w:style w:type="character" w:styleId="CommentReference">
+    <w:name w:val="annotation reference"/>
+    <w:basedOn w:val="DefaultParagraphFont"/>
+    <w:uiPriority w:val="99"/>
+    <w:semiHidden/>
+    <w:unhideWhenUsed/>
+    <w:rsid w:val="00991038"/>
+    <w:rPr>
+      <w:sz w:val="16"/>
+      <w:szCs w:val="16"/>
+    </w:rPr>
+  </w:style>
+  <w:style w:type="paragraph" w:styleId="CommentText">
+    <w:name w:val="annotation text"/>
+    <w:basedOn w:val="Normal"/>
+    <w:link w:val="CommentTextChar"/>
+    <w:uiPriority w:val="99"/>
+    <w:semiHidden/>
+    <w:unhideWhenUsed/>
+    <w:rsid w:val="00991038"/>
+    <w:pPr>
+      <w:spacing w:line="240" w:lineRule="auto"/>
+    </w:pPr>
+    <w:rPr>
+      <w:sz w:val="20"/>
+      <w:szCs w:val="20"/>
+    </w:rPr>
+  </w:style>
+  <w:style w:type="character" w:customStyle="1" w:styleId="CommentTextChar">
+    <w:name w:val="Comment Text Char"/>
+    <w:basedOn w:val="DefaultParagraphFont"/>
+    <w:link w:val="CommentText"/>
+    <w:uiPriority w:val="99"/>
+    <w:semiHidden/>
+    <w:rsid w:val="00991038"/>
+    <w:rPr>
+      <w:sz w:val="20"/>
+      <w:szCs w:val="20"/>
+    </w:rPr>
+  </w:style>
+  <w:style w:type="paragraph" w:styleId="CommentSubject">
+    <w:name w:val="annotation subject"/>
+    <w:basedOn w:val="CommentText"/>
+    <w:next w:val="CommentText"/>
+    <w:link w:val="CommentSubjectChar"/>
+    <w:uiPriority w:val="99"/>
+    <w:semiHidden/>
+    <w:unhideWhenUsed/>
+    <w:rsid w:val="00991038"/>
+    <w:rPr>
+      <w:b/>
+      <w:bCs/>
+    </w:rPr>
+  </w:style>
+  <w:style w:type="character" w:customStyle="1" w:styleId="CommentSubjectChar">
+    <w:name w:val="Comment Subject Char"/>
+    <w:basedOn w:val="CommentTextChar"/>
+    <w:link w:val="CommentSubject"/>
+    <w:uiPriority w:val="99"/>
+    <w:semiHidden/>
+    <w:rsid w:val="00991038"/>
+    <w:rPr>
+      <w:b/>
+      <w:bCs/>
+      <w:sz w:val="20"/>
+      <w:szCs w:val="20"/>
+    </w:rPr>
+  </w:style>
+  <w:style w:type="paragraph" w:styleId="Revision">
+    <w:name w:val="Revision"/>
+    <w:hidden/>
+    <w:uiPriority w:val="99"/>
+    <w:semiHidden/>
+    <w:rsid w:val="00991038"/>
+    <w:pPr>
+      <w:spacing w:after="0" w:line="240" w:lineRule="auto"/>
+    </w:pPr>
+  </w:style>
+  <w:style w:type="paragraph" w:styleId="BalloonText">
+    <w:name w:val="Balloon Text"/>
+    <w:basedOn w:val="Normal"/>
+    <w:link w:val="BalloonTextChar"/>
+    <w:uiPriority w:val="99"/>
+    <w:semiHidden/>
+    <w:unhideWhenUsed/>
+    <w:rsid w:val="00991038"/>
+    <w:pPr>
+      <w:spacing w:after="0" w:line="240" w:lineRule="auto"/>
+    </w:pPr>
+    <w:rPr>
+      <w:rFonts w:ascii="Segoe UI" w:hAnsi="Segoe UI" w:cs="Segoe UI"/>
+      <w:sz w:val="18"/>
+      <w:szCs w:val="18"/>
+    </w:rPr>
+  </w:style>
+  <w:style w:type="character" w:customStyle="1" w:styleId="BalloonTextChar">
+    <w:name w:val="Balloon Text Char"/>
+    <w:basedOn w:val="DefaultParagraphFont"/>
+    <w:link w:val="BalloonText"/>
+    <w:uiPriority w:val="99"/>
+    <w:semiHidden/>
+    <w:rsid w:val="00991038"/>
+    <w:rPr>
+      <w:rFonts w:ascii="Segoe UI" w:hAnsi="Segoe UI" w:cs="Segoe UI"/>
+      <w:sz w:val="18"/>
+      <w:szCs w:val="18"/>
+    </w:rPr>
+  </w:style>
 </w:styles>
 </file>
 

</xml_diff>